<commit_message>
Started implementing rays and camera parameters
</commit_message>
<xml_diff>
--- a/documents/Report notes.docx
+++ b/documents/Report notes.docx
@@ -17,37 +17,269 @@
     <w:p/>
     <w:p>
       <w:r>
-        <w:t xml:space="preserve">Then implemented the ‘create’ and ‘print’ functions for the scene objects and camera at a barebones level. (Just assigned values to the attribute parsed from the </w:t>
-      </w:r>
-      <w:proofErr w:type="spellStart"/>
-      <w:r>
-        <w:t>json</w:t>
-      </w:r>
-      <w:proofErr w:type="spellEnd"/>
-      <w:r>
-        <w:t xml:space="preserve"> file). Also ensured constructors and destructors were implemented, even though mostly all trivial.</w:t>
+        <w:t>Then implemented the ‘create’ and ‘print’ functions for the scene objects and camera at a barebones level. (Just assigned values to the attribute parsed from the json file). Also ensured constructors and destructors were implemented, even though mostly all trivial.</w:t>
       </w:r>
     </w:p>
     <w:p/>
     <w:p>
       <w:r>
-        <w:t>To make this easier, added a constructor for Vec3f in math/</w:t>
-      </w:r>
-      <w:proofErr w:type="spellStart"/>
-      <w:r>
-        <w:t>geometry.h</w:t>
-      </w:r>
-      <w:proofErr w:type="spellEnd"/>
-      <w:r>
-        <w:t xml:space="preserve"> that takes a </w:t>
-      </w:r>
-      <w:proofErr w:type="spellStart"/>
-      <w:r>
-        <w:t>json</w:t>
-      </w:r>
-      <w:proofErr w:type="spellEnd"/>
-      <w:r>
-        <w:t xml:space="preserve"> object as input.</w:t>
+        <w:t>To make this easier, added a constructor for Vec3f in math/geometry.h that takes a json object as input.</w:t>
+      </w:r>
+    </w:p>
+    <w:p/>
+    <w:p>
+      <w:r>
+        <w:t>Started working on camera class to implement more helper variables, such as normalising the input vectors, calculating the aspect ratio</w:t>
+      </w:r>
+      <w:r>
+        <w:t xml:space="preserve">, focal length, </w:t>
+      </w:r>
+      <w:r>
+        <w:t>height and width of the resulting image plane</w:t>
+      </w:r>
+      <w:r>
+        <w:t>, and making sure that the up vector is orthogonal to the lookat vector.</w:t>
+      </w:r>
+    </w:p>
+    <w:p/>
+    <w:p/>
+    <w:p>
+      <w:r>
+        <w:t>i width</w:t>
+      </w:r>
+    </w:p>
+    <w:p>
+      <w:r>
+        <w:t>j height</w:t>
+      </w:r>
+    </w:p>
+    <w:p/>
+    <w:p>
+      <w:r>
+        <w:t>Let i be 3, j be 4</w:t>
+      </w:r>
+    </w:p>
+    <w:p/>
+    <w:tbl>
+      <w:tblPr>
+        <w:tblStyle w:val="TableGrid"/>
+        <w:tblW w:w="0" w:type="auto"/>
+        <w:tblLook w:val="04A0" w:firstRow="1" w:lastRow="0" w:firstColumn="1" w:lastColumn="0" w:noHBand="0" w:noVBand="1"/>
+      </w:tblPr>
+      <w:tblGrid>
+        <w:gridCol w:w="3005"/>
+        <w:gridCol w:w="3005"/>
+        <w:gridCol w:w="3006"/>
+      </w:tblGrid>
+      <w:tr>
+        <w:tc>
+          <w:tcPr>
+            <w:tcW w:w="3005" w:type="dxa"/>
+          </w:tcPr>
+          <w:p>
+            <w:r>
+              <w:t xml:space="preserve">i = 0, j = </w:t>
+            </w:r>
+            <w:r>
+              <w:t>3</w:t>
+            </w:r>
+          </w:p>
+        </w:tc>
+        <w:tc>
+          <w:tcPr>
+            <w:tcW w:w="3005" w:type="dxa"/>
+          </w:tcPr>
+          <w:p>
+            <w:r>
+              <w:t xml:space="preserve">i = </w:t>
+            </w:r>
+            <w:r>
+              <w:t>1</w:t>
+            </w:r>
+            <w:r>
+              <w:t xml:space="preserve">, j = </w:t>
+            </w:r>
+            <w:r>
+              <w:t>3</w:t>
+            </w:r>
+          </w:p>
+        </w:tc>
+        <w:tc>
+          <w:tcPr>
+            <w:tcW w:w="3006" w:type="dxa"/>
+          </w:tcPr>
+          <w:p>
+            <w:r>
+              <w:t xml:space="preserve">i = </w:t>
+            </w:r>
+            <w:r>
+              <w:t>2</w:t>
+            </w:r>
+            <w:r>
+              <w:t xml:space="preserve">, j = </w:t>
+            </w:r>
+            <w:r>
+              <w:t>3</w:t>
+            </w:r>
+          </w:p>
+        </w:tc>
+      </w:tr>
+      <w:tr>
+        <w:tc>
+          <w:tcPr>
+            <w:tcW w:w="3005" w:type="dxa"/>
+          </w:tcPr>
+          <w:p>
+            <w:r>
+              <w:t xml:space="preserve">i = 0, j = </w:t>
+            </w:r>
+            <w:r>
+              <w:t>2</w:t>
+            </w:r>
+          </w:p>
+        </w:tc>
+        <w:tc>
+          <w:tcPr>
+            <w:tcW w:w="3005" w:type="dxa"/>
+          </w:tcPr>
+          <w:p>
+            <w:r>
+              <w:t xml:space="preserve">i = </w:t>
+            </w:r>
+            <w:r>
+              <w:t>1</w:t>
+            </w:r>
+            <w:r>
+              <w:t xml:space="preserve">, j = </w:t>
+            </w:r>
+            <w:r>
+              <w:t>2</w:t>
+            </w:r>
+          </w:p>
+        </w:tc>
+        <w:tc>
+          <w:tcPr>
+            <w:tcW w:w="3006" w:type="dxa"/>
+          </w:tcPr>
+          <w:p>
+            <w:r>
+              <w:t xml:space="preserve">i = </w:t>
+            </w:r>
+            <w:r>
+              <w:t>2</w:t>
+            </w:r>
+            <w:r>
+              <w:t xml:space="preserve">, j = </w:t>
+            </w:r>
+            <w:r>
+              <w:t>2</w:t>
+            </w:r>
+          </w:p>
+        </w:tc>
+      </w:tr>
+      <w:tr>
+        <w:tc>
+          <w:tcPr>
+            <w:tcW w:w="3005" w:type="dxa"/>
+          </w:tcPr>
+          <w:p>
+            <w:r>
+              <w:t xml:space="preserve">i = 0, j = </w:t>
+            </w:r>
+            <w:r>
+              <w:t>1</w:t>
+            </w:r>
+          </w:p>
+        </w:tc>
+        <w:tc>
+          <w:tcPr>
+            <w:tcW w:w="3005" w:type="dxa"/>
+          </w:tcPr>
+          <w:p>
+            <w:r>
+              <w:t xml:space="preserve">i = </w:t>
+            </w:r>
+            <w:r>
+              <w:t>1</w:t>
+            </w:r>
+            <w:r>
+              <w:t xml:space="preserve">, j = </w:t>
+            </w:r>
+            <w:r>
+              <w:t>1</w:t>
+            </w:r>
+          </w:p>
+        </w:tc>
+        <w:tc>
+          <w:tcPr>
+            <w:tcW w:w="3006" w:type="dxa"/>
+          </w:tcPr>
+          <w:p>
+            <w:r>
+              <w:t xml:space="preserve">i = </w:t>
+            </w:r>
+            <w:r>
+              <w:t>2</w:t>
+            </w:r>
+            <w:r>
+              <w:t xml:space="preserve">, j = </w:t>
+            </w:r>
+            <w:r>
+              <w:t>1</w:t>
+            </w:r>
+          </w:p>
+        </w:tc>
+      </w:tr>
+      <w:tr>
+        <w:tc>
+          <w:tcPr>
+            <w:tcW w:w="3005" w:type="dxa"/>
+          </w:tcPr>
+          <w:p>
+            <w:r>
+              <w:t xml:space="preserve">i = 0, j = 0 </w:t>
+            </w:r>
+          </w:p>
+        </w:tc>
+        <w:tc>
+          <w:tcPr>
+            <w:tcW w:w="3005" w:type="dxa"/>
+          </w:tcPr>
+          <w:p>
+            <w:r>
+              <w:t xml:space="preserve">i = </w:t>
+            </w:r>
+            <w:r>
+              <w:t>1</w:t>
+            </w:r>
+            <w:r>
+              <w:t>, j = 0</w:t>
+            </w:r>
+          </w:p>
+        </w:tc>
+        <w:tc>
+          <w:tcPr>
+            <w:tcW w:w="3006" w:type="dxa"/>
+          </w:tcPr>
+          <w:p>
+            <w:r>
+              <w:t xml:space="preserve">i = </w:t>
+            </w:r>
+            <w:r>
+              <w:t>2</w:t>
+            </w:r>
+            <w:r>
+              <w:t>, j = 0</w:t>
+            </w:r>
+          </w:p>
+        </w:tc>
+      </w:tr>
+    </w:tbl>
+    <w:p/>
+    <w:p/>
+    <w:p>
+      <w:r>
+        <w:t>J * size(width) + i</w:t>
       </w:r>
     </w:p>
     <w:sectPr>
@@ -486,6 +718,25 @@
     <w:semiHidden/>
     <w:unhideWhenUsed/>
   </w:style>
+  <w:style w:type="table" w:styleId="TableGrid">
+    <w:name w:val="Table Grid"/>
+    <w:basedOn w:val="TableNormal"/>
+    <w:uiPriority w:val="39"/>
+    <w:rsid w:val="007A62E0"/>
+    <w:pPr>
+      <w:spacing w:after="0" w:line="240" w:lineRule="auto"/>
+    </w:pPr>
+    <w:tblPr>
+      <w:tblBorders>
+        <w:top w:val="single" w:sz="4" w:space="0" w:color="auto"/>
+        <w:left w:val="single" w:sz="4" w:space="0" w:color="auto"/>
+        <w:bottom w:val="single" w:sz="4" w:space="0" w:color="auto"/>
+        <w:right w:val="single" w:sz="4" w:space="0" w:color="auto"/>
+        <w:insideH w:val="single" w:sz="4" w:space="0" w:color="auto"/>
+        <w:insideV w:val="single" w:sz="4" w:space="0" w:color="auto"/>
+      </w:tblBorders>
+    </w:tblPr>
+  </w:style>
 </w:styles>
 </file>
 

</xml_diff>